<commit_message>
fix: Correct Problems Count
</commit_message>
<xml_diff>
--- a/Homeworks/S1-98-99/CN1-S1-98-99-HW6.docx
+++ b/Homeworks/S1-98-99/CN1-S1-98-99-HW6.docx
@@ -952,7 +952,6 @@
     <w:p>
       <w:pPr>
         <w:rPr>
-          <w:rFonts w:hint="cs"/>
           <w:rtl/>
           <w:lang w:bidi="fa-IR"/>
         </w:rPr>
@@ -1192,14 +1191,7 @@
             <w:rFonts w:ascii="Cambria Math" w:hAnsi="Cambria Math"/>
             <w:lang w:bidi="fa-IR"/>
           </w:rPr>
-          <m:t>EstimatedR</m:t>
-        </m:r>
-        <m:r>
-          <w:rPr>
-            <w:rFonts w:ascii="Cambria Math" w:hAnsi="Cambria Math"/>
-            <w:lang w:bidi="fa-IR"/>
-          </w:rPr>
-          <m:t>T</m:t>
+          <m:t>EstimatedRT</m:t>
         </m:r>
         <m:sSup>
           <m:sSupPr>
@@ -1463,7 +1455,7 @@
     <w:p>
       <w:pPr>
         <w:rPr>
-          <w:rFonts w:eastAsiaTheme="minorEastAsia" w:hint="cs"/>
+          <w:rFonts w:eastAsiaTheme="minorEastAsia"/>
           <w:rtl/>
           <w:lang w:bidi="fa-IR"/>
         </w:rPr>
@@ -1848,13 +1840,7 @@
                     <w:rPr>
                       <w:rFonts w:ascii="Cambria Math" w:hAnsi="Cambria Math"/>
                     </w:rPr>
-                    <m:t>[α</m:t>
-                  </m:r>
-                  <m:r>
-                    <w:rPr>
-                      <w:rFonts w:ascii="Cambria Math" w:hAnsi="Cambria Math"/>
-                    </w:rPr>
-                    <m:t>SampleRT</m:t>
+                    <m:t>[αSampleRT</m:t>
                   </m:r>
                   <m:sSub>
                     <m:sSubPr>
@@ -2343,13 +2329,7 @@
                 <w:rPr>
                   <w:rFonts w:ascii="Cambria Math" w:hAnsi="Cambria Math"/>
                 </w:rPr>
-                <m:t>j=</m:t>
-              </m:r>
-              <m:r>
-                <w:rPr>
-                  <w:rFonts w:ascii="Cambria Math" w:hAnsi="Cambria Math"/>
-                </w:rPr>
-                <m:t>1</m:t>
+                <m:t>j=1</m:t>
               </m:r>
             </m:sub>
             <m:sup>
@@ -7640,7 +7620,6 @@
     <w:p>
       <w:pPr>
         <w:rPr>
-          <w:rFonts w:hint="cs"/>
           <w:rtl/>
           <w:lang w:bidi="fa-IR"/>
         </w:rPr>
@@ -8136,19 +8115,7 @@
                 <w:rPr>
                   <w:rFonts w:ascii="Cambria Math" w:hAnsi="Cambria Math"/>
                 </w:rPr>
-                <m:t xml:space="preserve">* </m:t>
-              </m:r>
-              <m:r>
-                <w:rPr>
-                  <w:rFonts w:ascii="Cambria Math" w:hAnsi="Cambria Math"/>
-                </w:rPr>
-                <m:t>#packets*</m:t>
-              </m:r>
-              <m:r>
-                <w:rPr>
-                  <w:rFonts w:ascii="Cambria Math" w:hAnsi="Cambria Math"/>
-                </w:rPr>
-                <m:t>8</m:t>
+                <m:t>* #packets*8</m:t>
               </m:r>
             </m:num>
             <m:den>
@@ -8252,14 +8219,7 @@
               <w:rFonts w:ascii="Cambria Math" w:eastAsiaTheme="minorEastAsia" w:hAnsi="Cambria Math"/>
               <w:lang w:bidi="fa-IR"/>
             </w:rPr>
-            <m:t>p:bit error</m:t>
-          </m:r>
-          <m:r>
-            <w:rPr>
-              <w:rFonts w:ascii="Cambria Math" w:eastAsiaTheme="minorEastAsia" w:hAnsi="Cambria Math"/>
-              <w:lang w:bidi="fa-IR"/>
-            </w:rPr>
-            <m:t xml:space="preserve"> rate</m:t>
+            <m:t>p:bit error rate</m:t>
           </m:r>
         </m:oMath>
       </m:oMathPara>
@@ -8894,13 +8854,7 @@
                     <w:rPr>
                       <w:rFonts w:ascii="Cambria Math" w:hAnsi="Cambria Math"/>
                     </w:rPr>
-                    <m:t>H</m:t>
-                  </m:r>
-                  <m:r>
-                    <w:rPr>
-                      <w:rFonts w:ascii="Cambria Math" w:hAnsi="Cambria Math"/>
-                    </w:rPr>
-                    <m:t>p</m:t>
+                    <m:t>Hp</m:t>
                   </m:r>
                 </m:num>
                 <m:den>
@@ -9287,7 +9241,7 @@
       <w:pPr>
         <w:pStyle w:val="Solution"/>
         <w:rPr>
-          <w:rFonts w:eastAsiaTheme="minorEastAsia" w:hint="cs"/>
+          <w:rFonts w:eastAsiaTheme="minorEastAsia"/>
         </w:rPr>
       </w:pPr>
       <m:oMathPara>
@@ -12710,7 +12664,6 @@
       <w:pPr>
         <w:pStyle w:val="Solution"/>
         <w:rPr>
-          <w:rFonts w:hint="cs"/>
           <w:rtl/>
         </w:rPr>
       </w:pPr>
@@ -12731,8 +12684,6 @@
         </w:rPr>
         <w:t xml:space="preserve"> بسته‌هایی با شماره ترتیب‌هایی ارسال می‌شوند که ممکن است به هر دلیل در شبکه باقی بمانند و هرگز به مقصد نرسند. این بسته‌های امکان دارد زمانی به مقصد برسند که ارتباط قبلی تمام شده و ارتباط جدیدی شکل گرفته است. با انتخاب شماره ترتیب اولیه مختلف برای هر ارتباط از پذیرش این بسته‌ها جلوگیری می‌شود.</w:t>
       </w:r>
-      <w:bookmarkStart w:id="0" w:name="_GoBack"/>
-      <w:bookmarkEnd w:id="0"/>
     </w:p>
     <w:p>
       <w:pPr>
@@ -14474,6 +14425,94 @@
                               </w:p>
                             </w:tc>
                           </w:tr>
+                          <w:tr>
+                            <w:trPr>
+                              <w:trHeight w:hRule="exact" w:val="242"/>
+                            </w:trPr>
+                            <w:tc>
+                              <w:tcPr>
+                                <w:tcW w:w="590" w:type="dxa"/>
+                                <w:vAlign w:val="center"/>
+                              </w:tcPr>
+                              <w:p>
+                                <w:pPr>
+                                  <w:spacing w:after="0" w:line="216" w:lineRule="auto"/>
+                                  <w:suppressOverlap/>
+                                  <w:jc w:val="center"/>
+                                  <w:rPr>
+                                    <w:rFonts w:hint="cs"/>
+                                    <w:b/>
+                                    <w:bCs/>
+                                    <w:sz w:val="20"/>
+                                    <w:szCs w:val="20"/>
+                                    <w:rtl/>
+                                  </w:rPr>
+                                </w:pPr>
+                                <w:r>
+                                  <w:rPr>
+                                    <w:rFonts w:hint="cs"/>
+                                    <w:b/>
+                                    <w:bCs/>
+                                    <w:sz w:val="20"/>
+                                    <w:szCs w:val="20"/>
+                                    <w:rtl/>
+                                  </w:rPr>
+                                  <w:t>۱۳</w:t>
+                                </w:r>
+                                <w:bookmarkStart w:id="0" w:name="_GoBack"/>
+                                <w:bookmarkEnd w:id="0"/>
+                              </w:p>
+                            </w:tc>
+                            <w:tc>
+                              <w:tcPr>
+                                <w:tcW w:w="716" w:type="dxa"/>
+                                <w:tcBorders>
+                                  <w:right w:val="single" w:sz="4" w:space="0" w:color="auto"/>
+                                </w:tcBorders>
+                                <w:vAlign w:val="center"/>
+                              </w:tcPr>
+                              <w:p>
+                                <w:pPr>
+                                  <w:spacing w:after="0" w:line="216" w:lineRule="auto"/>
+                                  <w:suppressOverlap/>
+                                  <w:jc w:val="center"/>
+                                  <w:rPr>
+                                    <w:b/>
+                                    <w:bCs/>
+                                    <w:sz w:val="18"/>
+                                    <w:szCs w:val="18"/>
+                                    <w:rtl/>
+                                  </w:rPr>
+                                </w:pPr>
+                              </w:p>
+                            </w:tc>
+                            <w:tc>
+                              <w:tcPr>
+                                <w:tcW w:w="1796" w:type="dxa"/>
+                                <w:tcBorders>
+                                  <w:top w:val="nil"/>
+                                  <w:left w:val="single" w:sz="4" w:space="0" w:color="auto"/>
+                                  <w:bottom w:val="nil"/>
+                                  <w:right w:val="single" w:sz="4" w:space="0" w:color="auto"/>
+                                </w:tcBorders>
+                                <w:vAlign w:val="center"/>
+                              </w:tcPr>
+                              <w:p>
+                                <w:pPr>
+                                  <w:spacing w:after="0" w:line="216" w:lineRule="auto"/>
+                                  <w:suppressOverlap/>
+                                  <w:jc w:val="center"/>
+                                  <w:rPr>
+                                    <w:b/>
+                                    <w:bCs/>
+                                    <w:sz w:val="18"/>
+                                    <w:szCs w:val="18"/>
+                                    <w:rtl/>
+                                  </w:rPr>
+                                </w:pPr>
+                              </w:p>
+                            </w:tc>
+                          </w:tr>
                         </w:tbl>
                         <w:p/>
                       </w:txbxContent>
@@ -14498,7 +14537,11 @@
         </mc:Choice>
         <mc:Fallback>
           <w:pict>
-            <v:shape w14:anchorId="0EEF957F" id="Text Box 7" o:spid="_x0000_s1028" type="#_x0000_t202" style="position:absolute;left:0;text-align:left;margin-left:61.3pt;margin-top:18.5pt;width:75pt;height:108pt;z-index:251683328;visibility:visible;mso-wrap-style:square;mso-width-percent:0;mso-height-percent:0;mso-wrap-distance-left:9pt;mso-wrap-distance-top:0;mso-wrap-distance-right:9pt;mso-wrap-distance-bottom:0;mso-position-horizontal:absolute;mso-position-horizontal-relative:margin;mso-position-vertical:absolute;mso-position-vertical-relative:text;mso-width-percent:0;mso-height-percent:0;mso-width-relative:margin;mso-height-relative:margin;v-text-anchor:top" o:gfxdata="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" filled="f" stroked="f" strokeweight=".5pt">
+            <v:shapetype w14:anchorId="0EEF957F" id="_x0000_t202" coordsize="21600,21600" o:spt="202" path="m,l,21600r21600,l21600,xe">
+              <v:stroke joinstyle="miter"/>
+              <v:path gradientshapeok="t" o:connecttype="rect"/>
+            </v:shapetype>
+            <v:shape id="Text Box 7" o:spid="_x0000_s1028" type="#_x0000_t202" style="position:absolute;left:0;text-align:left;margin-left:61.3pt;margin-top:18.5pt;width:75pt;height:108pt;z-index:251683328;visibility:visible;mso-wrap-style:square;mso-width-percent:0;mso-height-percent:0;mso-wrap-distance-left:9pt;mso-wrap-distance-top:0;mso-wrap-distance-right:9pt;mso-wrap-distance-bottom:0;mso-position-horizontal:absolute;mso-position-horizontal-relative:margin;mso-position-vertical:absolute;mso-position-vertical-relative:text;mso-width-percent:0;mso-height-percent:0;mso-width-relative:margin;mso-height-relative:margin;v-text-anchor:top" o:gfxdata="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" filled="f" stroked="f" strokeweight=".5pt">
               <v:textbox>
                 <w:txbxContent>
                   <w:tbl>
@@ -14989,6 +15032,94 @@
                             </w:rPr>
                             <w:t>۱۲</w:t>
                           </w:r>
+                        </w:p>
+                      </w:tc>
+                      <w:tc>
+                        <w:tcPr>
+                          <w:tcW w:w="716" w:type="dxa"/>
+                          <w:tcBorders>
+                            <w:right w:val="single" w:sz="4" w:space="0" w:color="auto"/>
+                          </w:tcBorders>
+                          <w:vAlign w:val="center"/>
+                        </w:tcPr>
+                        <w:p>
+                          <w:pPr>
+                            <w:spacing w:after="0" w:line="216" w:lineRule="auto"/>
+                            <w:suppressOverlap/>
+                            <w:jc w:val="center"/>
+                            <w:rPr>
+                              <w:b/>
+                              <w:bCs/>
+                              <w:sz w:val="18"/>
+                              <w:szCs w:val="18"/>
+                              <w:rtl/>
+                            </w:rPr>
+                          </w:pPr>
+                        </w:p>
+                      </w:tc>
+                      <w:tc>
+                        <w:tcPr>
+                          <w:tcW w:w="1796" w:type="dxa"/>
+                          <w:tcBorders>
+                            <w:top w:val="nil"/>
+                            <w:left w:val="single" w:sz="4" w:space="0" w:color="auto"/>
+                            <w:bottom w:val="nil"/>
+                            <w:right w:val="single" w:sz="4" w:space="0" w:color="auto"/>
+                          </w:tcBorders>
+                          <w:vAlign w:val="center"/>
+                        </w:tcPr>
+                        <w:p>
+                          <w:pPr>
+                            <w:spacing w:after="0" w:line="216" w:lineRule="auto"/>
+                            <w:suppressOverlap/>
+                            <w:jc w:val="center"/>
+                            <w:rPr>
+                              <w:b/>
+                              <w:bCs/>
+                              <w:sz w:val="18"/>
+                              <w:szCs w:val="18"/>
+                              <w:rtl/>
+                            </w:rPr>
+                          </w:pPr>
+                        </w:p>
+                      </w:tc>
+                    </w:tr>
+                    <w:tr>
+                      <w:trPr>
+                        <w:trHeight w:hRule="exact" w:val="242"/>
+                      </w:trPr>
+                      <w:tc>
+                        <w:tcPr>
+                          <w:tcW w:w="590" w:type="dxa"/>
+                          <w:vAlign w:val="center"/>
+                        </w:tcPr>
+                        <w:p>
+                          <w:pPr>
+                            <w:spacing w:after="0" w:line="216" w:lineRule="auto"/>
+                            <w:suppressOverlap/>
+                            <w:jc w:val="center"/>
+                            <w:rPr>
+                              <w:rFonts w:hint="cs"/>
+                              <w:b/>
+                              <w:bCs/>
+                              <w:sz w:val="20"/>
+                              <w:szCs w:val="20"/>
+                              <w:rtl/>
+                            </w:rPr>
+                          </w:pPr>
+                          <w:r>
+                            <w:rPr>
+                              <w:rFonts w:hint="cs"/>
+                              <w:b/>
+                              <w:bCs/>
+                              <w:sz w:val="20"/>
+                              <w:szCs w:val="20"/>
+                              <w:rtl/>
+                            </w:rPr>
+                            <w:t>۱۳</w:t>
+                          </w:r>
+                          <w:bookmarkStart w:id="1" w:name="_GoBack"/>
+                          <w:bookmarkEnd w:id="1"/>
                         </w:p>
                       </w:tc>
                       <w:tc>
@@ -17399,7 +17530,7 @@
         <v:path o:extrusionok="f" gradientshapeok="t" o:connecttype="rect"/>
         <o:lock v:ext="edit" aspectratio="t"/>
       </v:shapetype>
-      <v:shape id="_x0000_i1064" type="#_x0000_t75" style="width:11.25pt;height:11.25pt" o:bullet="t">
+      <v:shape id="_x0000_i1027" type="#_x0000_t75" style="width:11.25pt;height:11.25pt" o:bullet="t">
         <v:imagedata r:id="rId1" o:title="mso4629"/>
       </v:shape>
     </w:pict>
@@ -22802,7 +22933,7 @@
 </file>
 
 <file path=customXml/itemProps1.xml><?xml version="1.0" encoding="utf-8"?>
-<ds:datastoreItem xmlns:ds="http://schemas.openxmlformats.org/officeDocument/2006/customXml" ds:itemID="{33D024B7-79FB-4A46-AF81-857575251862}">
+<ds:datastoreItem xmlns:ds="http://schemas.openxmlformats.org/officeDocument/2006/customXml" ds:itemID="{AE2A0DBE-632C-4C74-B447-CD47D9A9ADA2}">
   <ds:schemaRefs>
     <ds:schemaRef ds:uri="http://schemas.openxmlformats.org/officeDocument/2006/bibliography"/>
   </ds:schemaRefs>

</xml_diff>

<commit_message>
fix: Correct an Issue in HW-6
</commit_message>
<xml_diff>
--- a/Homeworks/S1-98-99/CN1-S1-98-99-HW6.docx
+++ b/Homeworks/S1-98-99/CN1-S1-98-99-HW6.docx
@@ -9026,6 +9026,20 @@
                 <w:rPr>
                   <w:rFonts w:ascii="Cambria Math" w:hAnsi="Cambria Math"/>
                 </w:rPr>
+                <m:t>-</m:t>
+              </m:r>
+              <w:bookmarkStart w:id="0" w:name="_GoBack"/>
+              <w:bookmarkEnd w:id="0"/>
+              <m:r>
+                <w:rPr>
+                  <w:rFonts w:ascii="Cambria Math" w:hAnsi="Cambria Math"/>
+                </w:rPr>
+                <m:t>H</m:t>
+              </m:r>
+              <m:r>
+                <w:rPr>
+                  <w:rFonts w:ascii="Cambria Math" w:hAnsi="Cambria Math"/>
+                </w:rPr>
                 <m:t xml:space="preserve">p± </m:t>
               </m:r>
               <m:rad>
@@ -14440,7 +14454,6 @@
                                   <w:suppressOverlap/>
                                   <w:jc w:val="center"/>
                                   <w:rPr>
-                                    <w:rFonts w:hint="cs"/>
                                     <w:b/>
                                     <w:bCs/>
                                     <w:sz w:val="20"/>
@@ -14459,8 +14472,6 @@
                                   </w:rPr>
                                   <w:t>۱۳</w:t>
                                 </w:r>
-                                <w:bookmarkStart w:id="0" w:name="_GoBack"/>
-                                <w:bookmarkEnd w:id="0"/>
                               </w:p>
                             </w:tc>
                             <w:tc>
@@ -15099,7 +15110,6 @@
                             <w:suppressOverlap/>
                             <w:jc w:val="center"/>
                             <w:rPr>
-                              <w:rFonts w:hint="cs"/>
                               <w:b/>
                               <w:bCs/>
                               <w:sz w:val="20"/>
@@ -15118,8 +15128,6 @@
                             </w:rPr>
                             <w:t>۱۳</w:t>
                           </w:r>
-                          <w:bookmarkStart w:id="1" w:name="_GoBack"/>
-                          <w:bookmarkEnd w:id="1"/>
                         </w:p>
                       </w:tc>
                       <w:tc>
@@ -17530,7 +17538,7 @@
         <v:path o:extrusionok="f" gradientshapeok="t" o:connecttype="rect"/>
         <o:lock v:ext="edit" aspectratio="t"/>
       </v:shapetype>
-      <v:shape id="_x0000_i1027" type="#_x0000_t75" style="width:11.25pt;height:11.25pt" o:bullet="t">
+      <v:shape id="_x0000_i1028" type="#_x0000_t75" style="width:11.25pt;height:11.25pt" o:bullet="t">
         <v:imagedata r:id="rId1" o:title="mso4629"/>
       </v:shape>
     </w:pict>
@@ -22933,7 +22941,7 @@
 </file>
 
 <file path=customXml/itemProps1.xml><?xml version="1.0" encoding="utf-8"?>
-<ds:datastoreItem xmlns:ds="http://schemas.openxmlformats.org/officeDocument/2006/customXml" ds:itemID="{AE2A0DBE-632C-4C74-B447-CD47D9A9ADA2}">
+<ds:datastoreItem xmlns:ds="http://schemas.openxmlformats.org/officeDocument/2006/customXml" ds:itemID="{FBEE5E15-BB99-4ED4-9C06-26AECD7EC897}">
   <ds:schemaRefs>
     <ds:schemaRef ds:uri="http://schemas.openxmlformats.org/officeDocument/2006/bibliography"/>
   </ds:schemaRefs>

</xml_diff>